<commit_message>
Update steel pole example
</commit_message>
<xml_diff>
--- a/Examples/Mechanics/Structural Dynamics/Free Vibrations of Steel Pole.docx
+++ b/Examples/Mechanics/Structural Dynamics/Free Vibrations of Steel Pole.docx
@@ -18,7 +18,7 @@
           <w:szCs w:val="44"/>
           <w:lang w:val="en-US"/>
         </w:rPr>
-        <w:t>Modal analysis of steel pole with arbitrary</w:t>
+        <w:t>Free vibrations</w:t>
       </w:r>
       <w:r>
         <w:rPr>
@@ -26,7 +26,7 @@
           <w:szCs w:val="44"/>
           <w:lang w:val="en-US"/>
         </w:rPr>
-        <w:t>,</w:t>
+        <w:t xml:space="preserve"> of steel pole with variable cross-section </w:t>
       </w:r>
       <w:r>
         <w:rPr>
@@ -34,7 +34,15 @@
           <w:szCs w:val="44"/>
           <w:lang w:val="en-US"/>
         </w:rPr>
-        <w:t xml:space="preserve"> variable cross-section along height </w:t>
+        <w:t>of arbitrary shape</w:t>
+      </w:r>
+      <w:r>
+        <w:rPr>
+          <w:sz w:val="44"/>
+          <w:szCs w:val="44"/>
+          <w:lang w:val="en-US"/>
+        </w:rPr>
+        <w:t xml:space="preserve"> </w:t>
       </w:r>
     </w:p>
     <w:p>
@@ -13841,7 +13849,6 @@
                   </m:ctrlPr>
                 </m:dPr>
                 <m:e>
-                  <w:proofErr w:type="spellStart"/>
                   <m:r>
                     <m:rPr>
                       <m:nor/>
@@ -13854,7 +13861,6 @@
                     </w:rPr>
                     <m:t>eigenvals</m:t>
                   </m:r>
-                  <w:proofErr w:type="spellEnd"/>
                   <m:d>
                     <m:dPr>
                       <m:ctrlPr>
@@ -14774,7 +14780,6 @@
               </m:ctrlPr>
             </m:dPr>
             <m:e>
-              <w:proofErr w:type="spellStart"/>
               <m:r>
                 <m:rPr>
                   <m:nor/>
@@ -14787,7 +14792,6 @@
                 </w:rPr>
                 <m:t>eigenvecs</m:t>
               </m:r>
-              <w:proofErr w:type="spellEnd"/>
               <m:d>
                 <m:dPr>
                   <m:ctrlPr>
@@ -15061,7 +15065,6 @@
               </m:ctrlPr>
             </m:dPr>
             <m:e>
-              <w:proofErr w:type="spellStart"/>
               <m:r>
                 <m:rPr>
                   <m:nor/>
@@ -15074,7 +15077,6 @@
                 </w:rPr>
                 <m:t>eigenvecs</m:t>
               </m:r>
-              <w:proofErr w:type="spellEnd"/>
               <m:d>
                 <m:dPr>
                   <m:ctrlPr>
@@ -15595,13 +15597,7 @@
         <w:rPr>
           <w:lang w:val="en-US"/>
         </w:rPr>
-        <w:t>Comparison</w:t>
-      </w:r>
-      <w:r>
-        <w:rPr>
-          <w:lang w:val="en-US"/>
-        </w:rPr>
-        <w:t xml:space="preserve"> with ASCE SEI 7/22</w:t>
+        <w:t>Comparison with ASCE SEI 7/22</w:t>
       </w:r>
       <w:r>
         <w:rPr>
@@ -16575,21 +16571,8 @@
                       <w:sz w:val="22"/>
                       <w:lang w:val="en-US"/>
                     </w:rPr>
-                    <m:t> </m:t>
+                    <m:t> GPa</m:t>
                   </m:r>
-                  <w:proofErr w:type="spellStart"/>
-                  <m:r>
-                    <m:rPr>
-                      <m:nor/>
-                    </m:rPr>
-                    <w:rPr>
-                      <w:rFonts w:ascii="Cambria Math" w:hAnsi="Cambria Math"/>
-                      <w:sz w:val="22"/>
-                      <w:lang w:val="en-US"/>
-                    </w:rPr>
-                    <m:t>GPa</m:t>
-                  </m:r>
-                  <w:proofErr w:type="spellEnd"/>
                   <m:r>
                     <w:rPr>
                       <w:rFonts w:ascii="Cambria Math" w:hAnsi="Cambria Math"/>

</xml_diff>